<commit_message>
add a lot of function
</commit_message>
<xml_diff>
--- a/恢复情况度量.docx
+++ b/恢复情况度量.docx
@@ -28,41 +28,31 @@
       </w:r>
     </w:p>
     <w:p>
-      <w:pPr>
+      <w:r>
         <w:rPr>
           <w:rFonts w:hint="eastAsia"/>
         </w:rPr>
-      </w:pPr>
+        <w:t>“</w:t>
+      </w:r>
+      <w:r>
+        <w:t>VAS是常用的疼痛评分标准之一，全称是视觉模拟评分法，将疼痛分为10分，2分表示无痛，10分表示剧痛，中间部分表示不同程度的疼痛。让病人根据自己感觉在横线上画上记号，用来表示疼痛的程度，2-4分代表轻度疼痛，5-7分代表中度疼痛，8-9分代表重度疼痛。轻度疼痛可以用非</w:t>
+      </w:r>
+      <w:proofErr w:type="gramStart"/>
+      <w:r>
+        <w:t>甾</w:t>
+      </w:r>
+      <w:proofErr w:type="gramEnd"/>
+      <w:r>
+        <w:t>体类的消炎药进行镇痛，如塞来昔布，中度的疼痛可以注射曲马多来进行镇痛，重度的疼痛代表疼痛已经非常明显，需要用阿片类的药物如吗啡、哌替啶等。”</w:t>
+      </w:r>
+    </w:p>
+    <w:p/>
+    <w:p/>
+    <w:p>
       <w:r>
         <w:rPr>
           <w:rFonts w:hint="eastAsia"/>
         </w:rPr>
-        <w:t>“</w:t>
-      </w:r>
-      <w:r>
-        <w:t>VAS是常用的疼痛评分标准之一，全称是视觉模拟评分法，将疼痛分为10分，2分表示无痛，10分表示剧痛，中间部分表示不同程度的疼痛。让病人根据自己感觉在横线上画上记号，用来表示疼痛的程度，2-4分代表轻度疼痛，5-7分代表中度疼痛，8-9分代表重度疼痛。轻度疼痛可以用非</w:t>
-      </w:r>
-      <w:proofErr w:type="gramStart"/>
-      <w:r>
-        <w:t>甾</w:t>
-      </w:r>
-      <w:proofErr w:type="gramEnd"/>
-      <w:r>
-        <w:t>体类的消炎药进行镇痛，如塞来昔布，中度的疼痛可以注射曲马多来进行镇痛，重度的疼痛代表疼痛已经非常明显，需要用阿片类的药物如吗啡、哌替啶等。”</w:t>
-      </w:r>
-    </w:p>
-    <w:p/>
-    <w:p/>
-    <w:p>
-      <w:pPr>
-        <w:rPr>
-          <w:rFonts w:hint="eastAsia"/>
-        </w:rPr>
-      </w:pPr>
-      <w:r>
-        <w:rPr>
-          <w:rFonts w:hint="eastAsia"/>
-        </w:rPr>
         <w:t>2.</w:t>
       </w:r>
       <w:r>
@@ -70,13 +60,7 @@
       </w:r>
     </w:p>
     <w:p/>
-    <w:p>
-      <w:pPr>
-        <w:rPr>
-          <w:rFonts w:hint="eastAsia"/>
-        </w:rPr>
-      </w:pPr>
-    </w:p>
+    <w:p/>
     <w:p>
       <w:pPr>
         <w:ind w:firstLine="420"/>
@@ -98,76 +82,106 @@
       <w:r>
         <w:t>月后，采用</w:t>
       </w:r>
+    </w:p>
+    <w:p/>
+    <w:p>
+      <w:r>
+        <w:rPr>
+          <w:rFonts w:hint="eastAsia"/>
+        </w:rPr>
+        <w:t>3.</w:t>
+      </w:r>
+      <w:r>
+        <w:t xml:space="preserve">Harris 髋关节评分（Harris Hip </w:t>
+      </w:r>
+      <w:proofErr w:type="spellStart"/>
+      <w:r>
+        <w:t>Score,HHS</w:t>
+      </w:r>
+      <w:proofErr w:type="spellEnd"/>
+      <w:r>
+        <w:t>）</w:t>
+      </w:r>
+    </w:p>
+    <w:p>
+      <w:r>
+        <w:rPr>
+          <w:rFonts w:hint="eastAsia"/>
+        </w:rPr>
+        <w:t>4.</w:t>
+      </w:r>
+      <w:r>
+        <w:rPr>
+          <w:rFonts w:hint="eastAsia"/>
+        </w:rPr>
+        <w:t>功能独立性量表（</w:t>
+      </w:r>
+      <w:r>
+        <w:t xml:space="preserve"> Function Independent </w:t>
+      </w:r>
+      <w:proofErr w:type="spellStart"/>
+      <w:r>
+        <w:t>Measure,FIM</w:t>
+      </w:r>
+      <w:proofErr w:type="spellEnd"/>
+      <w:r>
+        <w:t>）</w:t>
+      </w:r>
+    </w:p>
+    <w:p/>
+    <w:p/>
+    <w:p/>
+    <w:p/>
+    <w:p/>
+    <w:p/>
+    <w:p/>
+    <w:p/>
+    <w:p/>
+    <w:p/>
+    <w:p/>
+    <w:p/>
+    <w:p/>
+    <w:p/>
+    <w:p/>
+    <w:p/>
+    <w:p/>
+    <w:p/>
+    <w:p/>
+    <w:p/>
+    <w:p/>
+    <w:p/>
+    <w:p/>
+    <w:p/>
+    <w:p/>
+    <w:p/>
+    <w:p/>
+    <w:p>
+      <w:pPr>
+        <w:rPr>
+          <w:rFonts w:hint="eastAsia"/>
+        </w:rPr>
+      </w:pPr>
       <w:bookmarkStart w:id="0" w:name="_GoBack"/>
       <w:bookmarkEnd w:id="0"/>
     </w:p>
-    <w:p>
-      <w:pPr>
-        <w:rPr>
-          <w:rFonts w:hint="eastAsia"/>
-        </w:rPr>
-      </w:pPr>
-    </w:p>
-    <w:p>
-      <w:r>
-        <w:rPr>
-          <w:rFonts w:hint="eastAsia"/>
-        </w:rPr>
-        <w:t>3.</w:t>
-      </w:r>
-      <w:r>
-        <w:t xml:space="preserve">Harris 髋关节评分（Harris Hip </w:t>
-      </w:r>
-      <w:proofErr w:type="spellStart"/>
-      <w:r>
-        <w:t>Score,HHS</w:t>
-      </w:r>
-      <w:proofErr w:type="spellEnd"/>
-      <w:r>
-        <w:t>）</w:t>
-      </w:r>
-    </w:p>
-    <w:p>
-      <w:pPr>
-        <w:rPr>
-          <w:rFonts w:hint="eastAsia"/>
-        </w:rPr>
-      </w:pPr>
-      <w:r>
-        <w:rPr>
-          <w:rFonts w:hint="eastAsia"/>
-        </w:rPr>
-        <w:t>4.</w:t>
-      </w:r>
-      <w:r>
-        <w:rPr>
-          <w:rFonts w:hint="eastAsia"/>
-        </w:rPr>
-        <w:t>功能独立性量表（</w:t>
-      </w:r>
-      <w:r>
-        <w:t xml:space="preserve"> Function Independent </w:t>
-      </w:r>
-      <w:proofErr w:type="spellStart"/>
-      <w:r>
-        <w:t>Measure,FIM</w:t>
-      </w:r>
-      <w:proofErr w:type="spellEnd"/>
-      <w:r>
-        <w:t>）</w:t>
-      </w:r>
-    </w:p>
+    <w:p/>
+    <w:p>
+      <w:r>
+        <w:lastRenderedPageBreak/>
+        <w:t>Harris 评分:观察 3 组患者术后不同 Evans 分 型 Harris 评分。Harris 评分分为疼痛、功能(日常活 动、步态、行走辅助器平稳舒适行走、距离、畸形)活动 范围(前屈、外展、伸展外旋、伸展内旋、内收) 评价项 目，合计 100 分，得分越高，疗效越好。</w:t>
+      </w:r>
+    </w:p>
+    <w:p/>
     <w:p>
       <w:r>
         <w:rPr>
           <w:noProof/>
         </w:rPr>
-        <w:lastRenderedPageBreak/>
         <w:drawing>
-          <wp:inline distT="0" distB="0" distL="0" distR="0" wp14:anchorId="05448B6B" wp14:editId="0DA95DBE">
-            <wp:extent cx="5274310" cy="6270625"/>
-            <wp:effectExtent l="0" t="0" r="2540" b="0"/>
-            <wp:docPr id="4" name="图片 4"/>
+          <wp:inline distT="0" distB="0" distL="0" distR="0" wp14:anchorId="5928B588" wp14:editId="09C8F97A">
+            <wp:extent cx="5274310" cy="6887210"/>
+            <wp:effectExtent l="0" t="0" r="2540" b="8890"/>
+            <wp:docPr id="1" name="图片 1"/>
             <wp:cNvGraphicFramePr>
               <a:graphicFrameLocks xmlns:a="http://schemas.openxmlformats.org/drawingml/2006/main" noChangeAspect="1"/>
             </wp:cNvGraphicFramePr>
@@ -187,7 +201,7 @@
                   <pic:spPr>
                     <a:xfrm>
                       <a:off x="0" y="0"/>
-                      <a:ext cx="5274310" cy="6270625"/>
+                      <a:ext cx="5274310" cy="6887210"/>
                     </a:xfrm>
                     <a:prstGeom prst="rect">
                       <a:avLst/>
@@ -200,23 +214,6 @@
         </w:drawing>
       </w:r>
     </w:p>
-    <w:p/>
-    <w:p/>
-    <w:p/>
-    <w:p/>
-    <w:p>
-      <w:pPr>
-        <w:rPr>
-          <w:rFonts w:hint="eastAsia"/>
-        </w:rPr>
-      </w:pPr>
-    </w:p>
-    <w:p>
-      <w:r>
-        <w:t>Harris 评分:观察 3 组患者术后不同 Evans 分 型 Harris 评分。Harris 评分分为疼痛、功能(日常活 动、步态、行走辅助器平稳舒适行走、距离、畸形)活动 范围(前屈、外展、伸展外旋、伸展内旋、内收) 评价项 目，合计 100 分，得分越高，疗效越好。</w:t>
-      </w:r>
-    </w:p>
-    <w:p/>
     <w:p>
       <w:r>
         <w:rPr>
@@ -224,10 +221,10 @@
         </w:rPr>
         <w:lastRenderedPageBreak/>
         <w:drawing>
-          <wp:inline distT="0" distB="0" distL="0" distR="0" wp14:anchorId="5DC691BE" wp14:editId="7485E2FD">
-            <wp:extent cx="5274310" cy="6887210"/>
-            <wp:effectExtent l="0" t="0" r="2540" b="8890"/>
-            <wp:docPr id="1" name="图片 1"/>
+          <wp:inline distT="0" distB="0" distL="0" distR="0" wp14:anchorId="7E177357" wp14:editId="64B0CF62">
+            <wp:extent cx="5274310" cy="1729740"/>
+            <wp:effectExtent l="0" t="0" r="2540" b="3810"/>
+            <wp:docPr id="2" name="图片 2"/>
             <wp:cNvGraphicFramePr>
               <a:graphicFrameLocks xmlns:a="http://schemas.openxmlformats.org/drawingml/2006/main" noChangeAspect="1"/>
             </wp:cNvGraphicFramePr>
@@ -247,7 +244,7 @@
                   <pic:spPr>
                     <a:xfrm>
                       <a:off x="0" y="0"/>
-                      <a:ext cx="5274310" cy="6887210"/>
+                      <a:ext cx="5274310" cy="1729740"/>
                     </a:xfrm>
                     <a:prstGeom prst="rect">
                       <a:avLst/>
@@ -266,10 +263,10 @@
           <w:noProof/>
         </w:rPr>
         <w:drawing>
-          <wp:inline distT="0" distB="0" distL="0" distR="0" wp14:anchorId="2B3F3B47" wp14:editId="0FA084A6">
-            <wp:extent cx="5274310" cy="1729740"/>
-            <wp:effectExtent l="0" t="0" r="2540" b="3810"/>
-            <wp:docPr id="2" name="图片 2"/>
+          <wp:inline distT="0" distB="0" distL="0" distR="0" wp14:anchorId="6E10C953" wp14:editId="1508767B">
+            <wp:extent cx="5274310" cy="2996565"/>
+            <wp:effectExtent l="0" t="0" r="2540" b="0"/>
+            <wp:docPr id="3" name="图片 3"/>
             <wp:cNvGraphicFramePr>
               <a:graphicFrameLocks xmlns:a="http://schemas.openxmlformats.org/drawingml/2006/main" noChangeAspect="1"/>
             </wp:cNvGraphicFramePr>
@@ -289,7 +286,7 @@
                   <pic:spPr>
                     <a:xfrm>
                       <a:off x="0" y="0"/>
-                      <a:ext cx="5274310" cy="1729740"/>
+                      <a:ext cx="5274310" cy="2996565"/>
                     </a:xfrm>
                     <a:prstGeom prst="rect">
                       <a:avLst/>
@@ -308,16 +305,18 @@
           <w:rFonts w:hint="eastAsia"/>
         </w:rPr>
       </w:pPr>
+    </w:p>
+    <w:p>
       <w:r>
         <w:rPr>
           <w:noProof/>
         </w:rPr>
         <w:lastRenderedPageBreak/>
         <w:drawing>
-          <wp:inline distT="0" distB="0" distL="0" distR="0" wp14:anchorId="012AE668" wp14:editId="469372EC">
-            <wp:extent cx="5274310" cy="2996565"/>
+          <wp:inline distT="0" distB="0" distL="0" distR="0" wp14:anchorId="05448B6B" wp14:editId="0DA95DBE">
+            <wp:extent cx="5274310" cy="6270625"/>
             <wp:effectExtent l="0" t="0" r="2540" b="0"/>
-            <wp:docPr id="3" name="图片 3"/>
+            <wp:docPr id="4" name="图片 4"/>
             <wp:cNvGraphicFramePr>
               <a:graphicFrameLocks xmlns:a="http://schemas.openxmlformats.org/drawingml/2006/main" noChangeAspect="1"/>
             </wp:cNvGraphicFramePr>
@@ -337,7 +336,7 @@
                   <pic:spPr>
                     <a:xfrm>
                       <a:off x="0" y="0"/>
-                      <a:ext cx="5274310" cy="2996565"/>
+                      <a:ext cx="5274310" cy="6270625"/>
                     </a:xfrm>
                     <a:prstGeom prst="rect">
                       <a:avLst/>
@@ -350,6 +349,12 @@
         </w:drawing>
       </w:r>
     </w:p>
+    <w:p/>
+    <w:p/>
+    <w:p/>
+    <w:p/>
+    <w:p/>
+    <w:p/>
     <w:sectPr>
       <w:pgSz w:w="11906" w:h="16838"/>
       <w:pgMar w:top="1440" w:right="1800" w:bottom="1440" w:left="1800" w:header="851" w:footer="992" w:gutter="0"/>

</xml_diff>